<commit_message>
Updated the Team Meeting Expectation and my role
</commit_message>
<xml_diff>
--- a/Team Standards.docx
+++ b/Team Standards.docx
@@ -147,21 +147,22 @@
           <w:sz w:val="32"/>
           <w:szCs w:val="32"/>
         </w:rPr>
-        <w:t>Chris Aungst</w:t>
-      </w:r>
-    </w:p>
-    <w:p>
-      <w:pPr>
-        <w:jc w:val="center"/>
-        <w:rPr>
-          <w:rFonts w:ascii="Arial Nova" w:hAnsi="Arial Nova"/>
-          <w:b/>
-          <w:bCs/>
+        <w:t xml:space="preserve">Chris </w:t>
+      </w:r>
+      <w:proofErr w:type="spellStart"/>
+      <w:r>
+        <w:rPr>
+          <w:rFonts w:ascii="Arial Nova" w:hAnsi="Arial Nova"/>
           <w:sz w:val="32"/>
           <w:szCs w:val="32"/>
         </w:rPr>
-      </w:pPr>
-      <w:r>
+        <w:t>Aungst</w:t>
+      </w:r>
+      <w:proofErr w:type="spellEnd"/>
+    </w:p>
+    <w:p>
+      <w:pPr>
+        <w:jc w:val="center"/>
         <w:rPr>
           <w:rFonts w:ascii="Arial Nova" w:hAnsi="Arial Nova"/>
           <w:b/>
@@ -169,40 +170,35 @@
           <w:sz w:val="32"/>
           <w:szCs w:val="32"/>
         </w:rPr>
-        <w:t xml:space="preserve">Faculty Mentor: </w:t>
-      </w:r>
-      <w:r>
-        <w:rPr>
-          <w:rFonts w:ascii="Arial Nova" w:hAnsi="Arial Nova"/>
+      </w:pPr>
+      <w:r>
+        <w:rPr>
+          <w:rFonts w:ascii="Arial Nova" w:hAnsi="Arial Nova"/>
+          <w:b/>
+          <w:bCs/>
           <w:sz w:val="32"/>
           <w:szCs w:val="32"/>
         </w:rPr>
-        <w:t>Michael Leverington</w:t>
-      </w:r>
-    </w:p>
-    <w:p>
-      <w:pPr>
-        <w:jc w:val="center"/>
-        <w:rPr>
-          <w:rFonts w:ascii="Arial Nova" w:hAnsi="Arial Nova"/>
-          <w:b/>
-          <w:bCs/>
+        <w:t xml:space="preserve">Faculty Mentor: </w:t>
+      </w:r>
+      <w:r>
+        <w:rPr>
+          <w:rFonts w:ascii="Arial Nova" w:hAnsi="Arial Nova"/>
           <w:sz w:val="32"/>
           <w:szCs w:val="32"/>
         </w:rPr>
-      </w:pPr>
-    </w:p>
-    <w:p>
-      <w:pPr>
-        <w:jc w:val="center"/>
-        <w:rPr>
-          <w:rFonts w:ascii="Arial Nova" w:hAnsi="Arial Nova"/>
-          <w:b/>
-          <w:bCs/>
+        <w:t xml:space="preserve">Michael </w:t>
+      </w:r>
+      <w:proofErr w:type="spellStart"/>
+      <w:r>
+        <w:rPr>
+          <w:rFonts w:ascii="Arial Nova" w:hAnsi="Arial Nova"/>
           <w:sz w:val="32"/>
           <w:szCs w:val="32"/>
         </w:rPr>
-      </w:pPr>
+        <w:t>Leverington</w:t>
+      </w:r>
+      <w:proofErr w:type="spellEnd"/>
     </w:p>
     <w:p>
       <w:pPr>
@@ -227,7 +223,10 @@
           <w:szCs w:val="32"/>
         </w:rPr>
       </w:pPr>
-      <w:r>
+    </w:p>
+    <w:p>
+      <w:pPr>
+        <w:jc w:val="center"/>
         <w:rPr>
           <w:rFonts w:ascii="Arial Nova" w:hAnsi="Arial Nova"/>
           <w:b/>
@@ -235,6 +234,29 @@
           <w:sz w:val="32"/>
           <w:szCs w:val="32"/>
         </w:rPr>
+      </w:pPr>
+    </w:p>
+    <w:p>
+      <w:pPr>
+        <w:jc w:val="center"/>
+        <w:rPr>
+          <w:rFonts w:ascii="Arial Nova" w:hAnsi="Arial Nova"/>
+          <w:b/>
+          <w:bCs/>
+          <w:sz w:val="32"/>
+          <w:szCs w:val="32"/>
+          <w:lang w:val="de-DE"/>
+        </w:rPr>
+      </w:pPr>
+      <w:r>
+        <w:rPr>
+          <w:rFonts w:ascii="Arial Nova" w:hAnsi="Arial Nova"/>
+          <w:b/>
+          <w:bCs/>
+          <w:sz w:val="32"/>
+          <w:szCs w:val="32"/>
+          <w:lang w:val="de-DE"/>
+        </w:rPr>
         <w:t>Team Members:</w:t>
       </w:r>
     </w:p>
@@ -245,6 +267,7 @@
           <w:rFonts w:ascii="Arial Nova" w:hAnsi="Arial Nova"/>
           <w:sz w:val="28"/>
           <w:szCs w:val="28"/>
+          <w:lang w:val="de-DE"/>
         </w:rPr>
       </w:pPr>
       <w:r>
@@ -252,6 +275,7 @@
           <w:rFonts w:ascii="Arial Nova" w:hAnsi="Arial Nova"/>
           <w:sz w:val="28"/>
           <w:szCs w:val="28"/>
+          <w:lang w:val="de-DE"/>
         </w:rPr>
         <w:t>Sam Gerstner (</w:t>
       </w:r>
@@ -260,6 +284,7 @@
           <w:rFonts w:ascii="Arial Nova" w:hAnsi="Arial Nova"/>
           <w:sz w:val="28"/>
           <w:szCs w:val="28"/>
+          <w:lang w:val="de-DE"/>
         </w:rPr>
         <w:t xml:space="preserve">Team </w:t>
       </w:r>
@@ -268,6 +293,7 @@
           <w:rFonts w:ascii="Arial Nova" w:hAnsi="Arial Nova"/>
           <w:sz w:val="28"/>
           <w:szCs w:val="28"/>
+          <w:lang w:val="de-DE"/>
         </w:rPr>
         <w:t>Lead)</w:t>
       </w:r>
@@ -279,6 +305,7 @@
           <w:rFonts w:ascii="Arial Nova" w:hAnsi="Arial Nova"/>
           <w:sz w:val="28"/>
           <w:szCs w:val="28"/>
+          <w:lang w:val="de-DE"/>
         </w:rPr>
       </w:pPr>
       <w:r>
@@ -286,62 +313,68 @@
           <w:rFonts w:ascii="Arial Nova" w:hAnsi="Arial Nova"/>
           <w:sz w:val="28"/>
           <w:szCs w:val="28"/>
-        </w:rPr>
-        <w:t>Alexander Frenette</w:t>
-      </w:r>
-    </w:p>
-    <w:p>
-      <w:pPr>
-        <w:jc w:val="center"/>
+          <w:lang w:val="de-DE"/>
+        </w:rPr>
+        <w:t xml:space="preserve">Alexander </w:t>
+      </w:r>
+      <w:proofErr w:type="spellStart"/>
+      <w:r>
         <w:rPr>
           <w:rFonts w:ascii="Arial Nova" w:hAnsi="Arial Nova"/>
           <w:sz w:val="28"/>
           <w:szCs w:val="28"/>
-        </w:rPr>
-      </w:pPr>
-      <w:r>
+          <w:lang w:val="de-DE"/>
+        </w:rPr>
+        <w:t>Frenette</w:t>
+      </w:r>
+      <w:proofErr w:type="spellEnd"/>
+    </w:p>
+    <w:p>
+      <w:pPr>
+        <w:jc w:val="center"/>
         <w:rPr>
           <w:rFonts w:ascii="Arial Nova" w:hAnsi="Arial Nova"/>
           <w:sz w:val="28"/>
           <w:szCs w:val="28"/>
-        </w:rPr>
-        <w:t>Noah Nannen</w:t>
-      </w:r>
-    </w:p>
-    <w:p>
-      <w:pPr>
-        <w:jc w:val="center"/>
+          <w:lang w:val="de-DE"/>
+        </w:rPr>
+      </w:pPr>
+      <w:r>
         <w:rPr>
           <w:rFonts w:ascii="Arial Nova" w:hAnsi="Arial Nova"/>
           <w:sz w:val="28"/>
           <w:szCs w:val="28"/>
-        </w:rPr>
-      </w:pPr>
-      <w:r>
+          <w:lang w:val="de-DE"/>
+        </w:rPr>
+        <w:t>Noah Nannen</w:t>
+      </w:r>
+    </w:p>
+    <w:p>
+      <w:pPr>
+        <w:jc w:val="center"/>
         <w:rPr>
           <w:rFonts w:ascii="Arial Nova" w:hAnsi="Arial Nova"/>
           <w:sz w:val="28"/>
           <w:szCs w:val="28"/>
         </w:rPr>
-        <w:t>Shlok Sheth</w:t>
-      </w:r>
-    </w:p>
-    <w:p>
-      <w:pPr>
-        <w:jc w:val="center"/>
+      </w:pPr>
+      <w:proofErr w:type="spellStart"/>
+      <w:r>
         <w:rPr>
           <w:rFonts w:ascii="Arial Nova" w:hAnsi="Arial Nova"/>
           <w:sz w:val="28"/>
           <w:szCs w:val="28"/>
         </w:rPr>
-      </w:pPr>
+        <w:t>Shlok</w:t>
+      </w:r>
+      <w:proofErr w:type="spellEnd"/>
       <w:r>
         <w:rPr>
           <w:rFonts w:ascii="Arial Nova" w:hAnsi="Arial Nova"/>
           <w:sz w:val="28"/>
           <w:szCs w:val="28"/>
         </w:rPr>
-        <w:t>Bronwyn Wedig</w:t>
+        <w:t xml:space="preserve"> Sheth</w:t>
       </w:r>
     </w:p>
     <w:p>
@@ -353,26 +386,54 @@
           <w:szCs w:val="28"/>
         </w:rPr>
       </w:pPr>
-    </w:p>
-    <w:p>
-      <w:pPr>
-        <w:jc w:val="center"/>
-        <w:rPr>
-          <w:rFonts w:ascii="Arial Nova" w:hAnsi="Arial Nova"/>
-          <w:b/>
-          <w:bCs/>
+      <w:r>
+        <w:rPr>
+          <w:rFonts w:ascii="Arial Nova" w:hAnsi="Arial Nova"/>
           <w:sz w:val="28"/>
           <w:szCs w:val="28"/>
         </w:rPr>
-      </w:pPr>
-      <w:r>
-        <w:rPr>
-          <w:rFonts w:ascii="Arial Nova" w:hAnsi="Arial Nova"/>
-          <w:b/>
-          <w:bCs/>
+        <w:t xml:space="preserve">Bronwyn </w:t>
+      </w:r>
+      <w:proofErr w:type="spellStart"/>
+      <w:r>
+        <w:rPr>
+          <w:rFonts w:ascii="Arial Nova" w:hAnsi="Arial Nova"/>
           <w:sz w:val="28"/>
           <w:szCs w:val="28"/>
         </w:rPr>
+        <w:t>Wedig</w:t>
+      </w:r>
+      <w:proofErr w:type="spellEnd"/>
+    </w:p>
+    <w:p>
+      <w:pPr>
+        <w:jc w:val="center"/>
+        <w:rPr>
+          <w:rFonts w:ascii="Arial Nova" w:hAnsi="Arial Nova"/>
+          <w:sz w:val="28"/>
+          <w:szCs w:val="28"/>
+        </w:rPr>
+      </w:pPr>
+    </w:p>
+    <w:p>
+      <w:pPr>
+        <w:jc w:val="center"/>
+        <w:rPr>
+          <w:rFonts w:ascii="Arial Nova" w:hAnsi="Arial Nova"/>
+          <w:b/>
+          <w:bCs/>
+          <w:sz w:val="28"/>
+          <w:szCs w:val="28"/>
+        </w:rPr>
+      </w:pPr>
+      <w:r>
+        <w:rPr>
+          <w:rFonts w:ascii="Arial Nova" w:hAnsi="Arial Nova"/>
+          <w:b/>
+          <w:bCs/>
+          <w:sz w:val="28"/>
+          <w:szCs w:val="28"/>
+        </w:rPr>
         <w:lastRenderedPageBreak/>
         <w:t>Overview</w:t>
       </w:r>
@@ -407,7 +468,25 @@
           <w:sz w:val="24"/>
           <w:szCs w:val="24"/>
         </w:rPr>
-        <w:t>to define the roles of all the team members, as well as lay out the standards and expectations for how code will be written and maintained throughout the project. This document will also outline the core technologies in use, as well as a justification for why we chose each technology. This document will also outline expectations for mentor meetings, team meetings, and client meetings. This document will server as the “one stop shop” for standards and information about the project.</w:t>
+        <w:t xml:space="preserve">to define the roles of all the team members, as well as lay out the standards and expectations for how code will be written and maintained throughout the project. This document will also outline the core technologies in use, as well as a justification for why we chose each technology. This document will also outline expectations for mentor meetings, team meetings, and client meetings. This document will </w:t>
+      </w:r>
+      <w:proofErr w:type="spellStart"/>
+      <w:r>
+        <w:rPr>
+          <w:rFonts w:ascii="Arial Nova" w:hAnsi="Arial Nova"/>
+          <w:sz w:val="24"/>
+          <w:szCs w:val="24"/>
+        </w:rPr>
+        <w:t>server</w:t>
+      </w:r>
+      <w:proofErr w:type="spellEnd"/>
+      <w:r>
+        <w:rPr>
+          <w:rFonts w:ascii="Arial Nova" w:hAnsi="Arial Nova"/>
+          <w:sz w:val="24"/>
+          <w:szCs w:val="24"/>
+        </w:rPr>
+        <w:t xml:space="preserve"> as the “one stop shop” for standards and information about the project.</w:t>
       </w:r>
     </w:p>
     <w:p>
@@ -477,17 +556,7 @@
           <w:sz w:val="24"/>
           <w:szCs w:val="24"/>
         </w:rPr>
-        <w:t>Team Leader/Back-End Engineer</w:t>
-      </w:r>
-      <w:r>
-        <w:rPr>
-          <w:rFonts w:ascii="Arial Nova" w:hAnsi="Arial Nova"/>
-          <w:b/>
-          <w:bCs/>
-          <w:sz w:val="24"/>
-          <w:szCs w:val="24"/>
-        </w:rPr>
-        <w:t>)</w:t>
+        <w:t>Team Leader/Back-End Engineer)</w:t>
       </w:r>
       <w:r>
         <w:rPr>
@@ -534,8 +603,20 @@
           <w:sz w:val="24"/>
           <w:szCs w:val="24"/>
         </w:rPr>
-        <w:t>Alexander Frenette</w:t>
-      </w:r>
+        <w:t xml:space="preserve">Alexander </w:t>
+      </w:r>
+      <w:proofErr w:type="spellStart"/>
+      <w:r>
+        <w:rPr>
+          <w:rFonts w:ascii="Arial Nova" w:hAnsi="Arial Nova"/>
+          <w:b/>
+          <w:bCs/>
+          <w:sz w:val="24"/>
+          <w:szCs w:val="24"/>
+        </w:rPr>
+        <w:t>Frenette</w:t>
+      </w:r>
+      <w:proofErr w:type="spellEnd"/>
       <w:r>
         <w:rPr>
           <w:rFonts w:ascii="Arial Nova" w:hAnsi="Arial Nova"/>
@@ -554,17 +635,7 @@
           <w:sz w:val="24"/>
           <w:szCs w:val="24"/>
         </w:rPr>
-        <w:t>Back-End Engineer/Release Manager</w:t>
-      </w:r>
-      <w:r>
-        <w:rPr>
-          <w:rFonts w:ascii="Arial Nova" w:hAnsi="Arial Nova"/>
-          <w:b/>
-          <w:bCs/>
-          <w:sz w:val="24"/>
-          <w:szCs w:val="24"/>
-        </w:rPr>
-        <w:t>)</w:t>
+        <w:t>Back-End Engineer/Release Manager)</w:t>
       </w:r>
       <w:r>
         <w:rPr>
@@ -611,8 +682,20 @@
           <w:sz w:val="24"/>
           <w:szCs w:val="24"/>
         </w:rPr>
-        <w:t>Noah Nannen</w:t>
-      </w:r>
+        <w:t xml:space="preserve">Noah </w:t>
+      </w:r>
+      <w:proofErr w:type="spellStart"/>
+      <w:r>
+        <w:rPr>
+          <w:rFonts w:ascii="Arial Nova" w:hAnsi="Arial Nova"/>
+          <w:b/>
+          <w:bCs/>
+          <w:sz w:val="24"/>
+          <w:szCs w:val="24"/>
+        </w:rPr>
+        <w:t>Nannen</w:t>
+      </w:r>
+      <w:proofErr w:type="spellEnd"/>
       <w:r>
         <w:rPr>
           <w:rFonts w:ascii="Arial Nova" w:hAnsi="Arial Nova"/>
@@ -650,15 +733,27 @@
           <w:szCs w:val="24"/>
         </w:rPr>
       </w:pPr>
-      <w:r>
-        <w:rPr>
-          <w:rFonts w:ascii="Arial Nova" w:hAnsi="Arial Nova"/>
-          <w:b/>
-          <w:bCs/>
-          <w:sz w:val="24"/>
-          <w:szCs w:val="24"/>
-        </w:rPr>
-        <w:t>Shlok Sheth</w:t>
+      <w:proofErr w:type="spellStart"/>
+      <w:r>
+        <w:rPr>
+          <w:rFonts w:ascii="Arial Nova" w:hAnsi="Arial Nova"/>
+          <w:b/>
+          <w:bCs/>
+          <w:sz w:val="24"/>
+          <w:szCs w:val="24"/>
+        </w:rPr>
+        <w:t>Shlok</w:t>
+      </w:r>
+      <w:proofErr w:type="spellEnd"/>
+      <w:r>
+        <w:rPr>
+          <w:rFonts w:ascii="Arial Nova" w:hAnsi="Arial Nova"/>
+          <w:b/>
+          <w:bCs/>
+          <w:sz w:val="24"/>
+          <w:szCs w:val="24"/>
+        </w:rPr>
+        <w:t xml:space="preserve"> Sheth</w:t>
       </w:r>
       <w:r>
         <w:rPr>
@@ -678,17 +773,17 @@
           <w:sz w:val="24"/>
           <w:szCs w:val="24"/>
         </w:rPr>
-        <w:t>Full-Stack Engineer/Release Manager</w:t>
-      </w:r>
-      <w:r>
-        <w:rPr>
-          <w:rFonts w:ascii="Arial Nova" w:hAnsi="Arial Nova"/>
-          <w:b/>
-          <w:bCs/>
-          <w:sz w:val="24"/>
-          <w:szCs w:val="24"/>
-        </w:rPr>
-        <w:t>)</w:t>
+        <w:t>Back-End and Front-End</w:t>
+      </w:r>
+      <w:r>
+        <w:rPr>
+          <w:rFonts w:ascii="Arial Nova" w:hAnsi="Arial Nova"/>
+          <w:b/>
+          <w:bCs/>
+          <w:sz w:val="24"/>
+          <w:szCs w:val="24"/>
+        </w:rPr>
+        <w:t xml:space="preserve"> Engineer/Release Manager)</w:t>
       </w:r>
       <w:r>
         <w:rPr>
@@ -725,8 +820,20 @@
           <w:sz w:val="24"/>
           <w:szCs w:val="24"/>
         </w:rPr>
-        <w:t>Bronwyn Wedig</w:t>
-      </w:r>
+        <w:t xml:space="preserve">Bronwyn </w:t>
+      </w:r>
+      <w:proofErr w:type="spellStart"/>
+      <w:r>
+        <w:rPr>
+          <w:rFonts w:ascii="Arial Nova" w:hAnsi="Arial Nova"/>
+          <w:b/>
+          <w:bCs/>
+          <w:sz w:val="24"/>
+          <w:szCs w:val="24"/>
+        </w:rPr>
+        <w:t>Wedig</w:t>
+      </w:r>
+      <w:proofErr w:type="spellEnd"/>
       <w:r>
         <w:rPr>
           <w:rFonts w:ascii="Arial Nova" w:hAnsi="Arial Nova"/>
@@ -745,17 +852,7 @@
           <w:sz w:val="24"/>
           <w:szCs w:val="24"/>
         </w:rPr>
-        <w:t>Full-Stack Engineer/Recorder</w:t>
-      </w:r>
-      <w:r>
-        <w:rPr>
-          <w:rFonts w:ascii="Arial Nova" w:hAnsi="Arial Nova"/>
-          <w:b/>
-          <w:bCs/>
-          <w:sz w:val="24"/>
-          <w:szCs w:val="24"/>
-        </w:rPr>
-        <w:t>)</w:t>
+        <w:t>Full-Stack Engineer/Recorder)</w:t>
       </w:r>
       <w:r>
         <w:rPr>
@@ -843,7 +940,23 @@
           <w:sz w:val="24"/>
           <w:szCs w:val="24"/>
         </w:rPr>
-        <w:t xml:space="preserve"> Mondays 5-6pm (or whenever mentor meeting ends), and ad-hoc as needed for discussions.</w:t>
+        <w:t xml:space="preserve"> Mondays 5-</w:t>
+      </w:r>
+      <w:r>
+        <w:rPr>
+          <w:rFonts w:ascii="Arial Nova" w:hAnsi="Arial Nova"/>
+          <w:sz w:val="24"/>
+          <w:szCs w:val="24"/>
+        </w:rPr>
+        <w:t>6 pm</w:t>
+      </w:r>
+      <w:r>
+        <w:rPr>
+          <w:rFonts w:ascii="Arial Nova" w:hAnsi="Arial Nova"/>
+          <w:sz w:val="24"/>
+          <w:szCs w:val="24"/>
+        </w:rPr>
+        <w:t xml:space="preserve"> (or whenever mentor meeting ends), and ad-hoc as needed for discussions.</w:t>
       </w:r>
     </w:p>
     <w:p>
@@ -879,15 +992,79 @@
           <w:sz w:val="24"/>
           <w:szCs w:val="24"/>
         </w:rPr>
-        <w:t xml:space="preserve">Begin with brief overview from each team member of accomplished </w:t>
-      </w:r>
-      <w:r>
-        <w:rPr>
-          <w:rFonts w:ascii="Arial Nova" w:hAnsi="Arial Nova"/>
-          <w:sz w:val="24"/>
-          <w:szCs w:val="24"/>
-        </w:rPr>
-        <w:t>tasks if needed. Next, review task report from mentor meeting and assign tasks to team members for upcoming week. After administrative items, we will move into a more informal working session.</w:t>
+        <w:t xml:space="preserve">Begin with </w:t>
+      </w:r>
+      <w:r>
+        <w:rPr>
+          <w:rFonts w:ascii="Arial Nova" w:hAnsi="Arial Nova"/>
+          <w:sz w:val="24"/>
+          <w:szCs w:val="24"/>
+        </w:rPr>
+        <w:t xml:space="preserve">a </w:t>
+      </w:r>
+      <w:r>
+        <w:rPr>
+          <w:rFonts w:ascii="Arial Nova" w:hAnsi="Arial Nova"/>
+          <w:sz w:val="24"/>
+          <w:szCs w:val="24"/>
+        </w:rPr>
+        <w:t xml:space="preserve">brief overview from each team member of accomplished </w:t>
+      </w:r>
+      <w:r>
+        <w:rPr>
+          <w:rFonts w:ascii="Arial Nova" w:hAnsi="Arial Nova"/>
+          <w:sz w:val="24"/>
+          <w:szCs w:val="24"/>
+        </w:rPr>
+        <w:t xml:space="preserve">tasks if needed. Next, review </w:t>
+      </w:r>
+      <w:r>
+        <w:rPr>
+          <w:rFonts w:ascii="Arial Nova" w:hAnsi="Arial Nova"/>
+          <w:sz w:val="24"/>
+          <w:szCs w:val="24"/>
+        </w:rPr>
+        <w:t xml:space="preserve">the </w:t>
+      </w:r>
+      <w:r>
+        <w:rPr>
+          <w:rFonts w:ascii="Arial Nova" w:hAnsi="Arial Nova"/>
+          <w:sz w:val="24"/>
+          <w:szCs w:val="24"/>
+        </w:rPr>
+        <w:t xml:space="preserve">task report from </w:t>
+      </w:r>
+      <w:r>
+        <w:rPr>
+          <w:rFonts w:ascii="Arial Nova" w:hAnsi="Arial Nova"/>
+          <w:sz w:val="24"/>
+          <w:szCs w:val="24"/>
+        </w:rPr>
+        <w:t xml:space="preserve">the </w:t>
+      </w:r>
+      <w:r>
+        <w:rPr>
+          <w:rFonts w:ascii="Arial Nova" w:hAnsi="Arial Nova"/>
+          <w:sz w:val="24"/>
+          <w:szCs w:val="24"/>
+        </w:rPr>
+        <w:t xml:space="preserve">mentor meeting and assign tasks to team members for </w:t>
+      </w:r>
+      <w:r>
+        <w:rPr>
+          <w:rFonts w:ascii="Arial Nova" w:hAnsi="Arial Nova"/>
+          <w:sz w:val="24"/>
+          <w:szCs w:val="24"/>
+        </w:rPr>
+        <w:t xml:space="preserve">the </w:t>
+      </w:r>
+      <w:r>
+        <w:rPr>
+          <w:rFonts w:ascii="Arial Nova" w:hAnsi="Arial Nova"/>
+          <w:sz w:val="24"/>
+          <w:szCs w:val="24"/>
+        </w:rPr>
+        <w:t>upcoming week. After administrative items, we will move into a more informal working session.</w:t>
       </w:r>
     </w:p>
     <w:p>
@@ -948,6 +1125,17 @@
       <w:pPr>
         <w:rPr>
           <w:rFonts w:ascii="Arial Nova" w:hAnsi="Arial Nova"/>
+          <w:b/>
+          <w:bCs/>
+          <w:sz w:val="24"/>
+          <w:szCs w:val="24"/>
+        </w:rPr>
+      </w:pPr>
+    </w:p>
+    <w:p>
+      <w:pPr>
+        <w:rPr>
+          <w:rFonts w:ascii="Arial Nova" w:hAnsi="Arial Nova"/>
           <w:sz w:val="24"/>
           <w:szCs w:val="24"/>
         </w:rPr>
@@ -961,6 +1149,52 @@
           <w:szCs w:val="24"/>
         </w:rPr>
         <w:lastRenderedPageBreak/>
+        <w:t xml:space="preserve">Discussion-making Process: </w:t>
+      </w:r>
+      <w:r>
+        <w:rPr>
+          <w:rFonts w:ascii="Arial Nova" w:hAnsi="Arial Nova"/>
+          <w:sz w:val="24"/>
+          <w:szCs w:val="24"/>
+        </w:rPr>
+        <w:t>All the decisions are to be run by all the team members.</w:t>
+      </w:r>
+      <w:r>
+        <w:rPr>
+          <w:rFonts w:ascii="Arial Nova" w:hAnsi="Arial Nova"/>
+          <w:sz w:val="24"/>
+          <w:szCs w:val="24"/>
+        </w:rPr>
+        <w:t xml:space="preserve"> All the opinions from the respective team members would be taken into consideration, although during a conflict 4/5 majority would be preferred in all cases. </w:t>
+      </w:r>
+    </w:p>
+    <w:p>
+      <w:pPr>
+        <w:rPr>
+          <w:rFonts w:ascii="Arial Nova" w:hAnsi="Arial Nova"/>
+          <w:b/>
+          <w:bCs/>
+          <w:sz w:val="24"/>
+          <w:szCs w:val="24"/>
+        </w:rPr>
+      </w:pPr>
+    </w:p>
+    <w:p>
+      <w:pPr>
+        <w:rPr>
+          <w:rFonts w:ascii="Arial Nova" w:hAnsi="Arial Nova"/>
+          <w:sz w:val="24"/>
+          <w:szCs w:val="24"/>
+        </w:rPr>
+      </w:pPr>
+      <w:r>
+        <w:rPr>
+          <w:rFonts w:ascii="Arial Nova" w:hAnsi="Arial Nova"/>
+          <w:b/>
+          <w:bCs/>
+          <w:sz w:val="24"/>
+          <w:szCs w:val="24"/>
+        </w:rPr>
         <w:t xml:space="preserve">Attendance: </w:t>
       </w:r>
       <w:r>
@@ -969,7 +1203,23 @@
           <w:sz w:val="24"/>
           <w:szCs w:val="24"/>
         </w:rPr>
-        <w:t>All team members are expected to be present and on time for team meeting</w:t>
+        <w:t>All team members are expected to be</w:t>
+      </w:r>
+      <w:r>
+        <w:rPr>
+          <w:rFonts w:ascii="Arial Nova" w:hAnsi="Arial Nova"/>
+          <w:sz w:val="24"/>
+          <w:szCs w:val="24"/>
+        </w:rPr>
+        <w:t xml:space="preserve"> actively</w:t>
+      </w:r>
+      <w:r>
+        <w:rPr>
+          <w:rFonts w:ascii="Arial Nova" w:hAnsi="Arial Nova"/>
+          <w:sz w:val="24"/>
+          <w:szCs w:val="24"/>
+        </w:rPr>
+        <w:t xml:space="preserve"> present on time for team meeting</w:t>
       </w:r>
       <w:r>
         <w:rPr>
@@ -993,15 +1243,111 @@
           <w:sz w:val="24"/>
           <w:szCs w:val="24"/>
         </w:rPr>
-        <w:t>Each team member is allowed two absences from team meetings but must provide all team members with at least 2 hours’ notice. Absences with less notice can be considered for unusual circumstances</w:t>
-      </w:r>
-      <w:r>
-        <w:rPr>
-          <w:rFonts w:ascii="Arial Nova" w:hAnsi="Arial Nova"/>
-          <w:sz w:val="24"/>
-          <w:szCs w:val="24"/>
-        </w:rPr>
-        <w:t xml:space="preserve"> with a majority vote from the remaining members who are present</w:t>
+        <w:t xml:space="preserve">Each team member is allowed two absences from team meetings but must provide all team members with at least 2 </w:t>
+      </w:r>
+      <w:r>
+        <w:rPr>
+          <w:rFonts w:ascii="Arial Nova" w:hAnsi="Arial Nova"/>
+          <w:sz w:val="24"/>
+          <w:szCs w:val="24"/>
+        </w:rPr>
+        <w:t>hours’ notice</w:t>
+      </w:r>
+      <w:r>
+        <w:rPr>
+          <w:rFonts w:ascii="Arial Nova" w:hAnsi="Arial Nova"/>
+          <w:sz w:val="24"/>
+          <w:szCs w:val="24"/>
+        </w:rPr>
+        <w:t>. Absences with</w:t>
+      </w:r>
+      <w:r>
+        <w:rPr>
+          <w:rFonts w:ascii="Arial Nova" w:hAnsi="Arial Nova"/>
+          <w:sz w:val="24"/>
+          <w:szCs w:val="24"/>
+        </w:rPr>
+        <w:t>out</w:t>
+      </w:r>
+      <w:r>
+        <w:rPr>
+          <w:rFonts w:ascii="Arial Nova" w:hAnsi="Arial Nova"/>
+          <w:sz w:val="24"/>
+          <w:szCs w:val="24"/>
+        </w:rPr>
+        <w:t xml:space="preserve"> notice </w:t>
+      </w:r>
+      <w:r>
+        <w:rPr>
+          <w:rFonts w:ascii="Arial Nova" w:hAnsi="Arial Nova"/>
+          <w:sz w:val="24"/>
+          <w:szCs w:val="24"/>
+        </w:rPr>
+        <w:t>and reason will</w:t>
+      </w:r>
+      <w:r>
+        <w:rPr>
+          <w:rFonts w:ascii="Arial Nova" w:hAnsi="Arial Nova"/>
+          <w:sz w:val="24"/>
+          <w:szCs w:val="24"/>
+        </w:rPr>
+        <w:t xml:space="preserve"> be considered </w:t>
+      </w:r>
+      <w:r>
+        <w:rPr>
+          <w:rFonts w:ascii="Arial Nova" w:hAnsi="Arial Nova"/>
+          <w:sz w:val="24"/>
+          <w:szCs w:val="24"/>
+        </w:rPr>
+        <w:t>under</w:t>
+      </w:r>
+      <w:r>
+        <w:rPr>
+          <w:rFonts w:ascii="Arial Nova" w:hAnsi="Arial Nova"/>
+          <w:sz w:val="24"/>
+          <w:szCs w:val="24"/>
+        </w:rPr>
+        <w:t xml:space="preserve"> unusual circumstances</w:t>
+      </w:r>
+      <w:r>
+        <w:rPr>
+          <w:rFonts w:ascii="Arial Nova" w:hAnsi="Arial Nova"/>
+          <w:sz w:val="24"/>
+          <w:szCs w:val="24"/>
+        </w:rPr>
+        <w:t>,</w:t>
+      </w:r>
+      <w:r>
+        <w:rPr>
+          <w:rFonts w:ascii="Arial Nova" w:hAnsi="Arial Nova"/>
+          <w:sz w:val="24"/>
+          <w:szCs w:val="24"/>
+        </w:rPr>
+        <w:t xml:space="preserve"> </w:t>
+      </w:r>
+      <w:r>
+        <w:rPr>
+          <w:rFonts w:ascii="Arial Nova" w:hAnsi="Arial Nova"/>
+          <w:sz w:val="24"/>
+          <w:szCs w:val="24"/>
+        </w:rPr>
+        <w:t>by taking</w:t>
+      </w:r>
+      <w:r>
+        <w:rPr>
+          <w:rFonts w:ascii="Arial Nova" w:hAnsi="Arial Nova"/>
+          <w:sz w:val="24"/>
+          <w:szCs w:val="24"/>
+        </w:rPr>
+        <w:t xml:space="preserve"> a majority vote from the remaining </w:t>
+      </w:r>
+      <w:r>
+        <w:rPr>
+          <w:rFonts w:ascii="Arial Nova" w:hAnsi="Arial Nova"/>
+          <w:sz w:val="24"/>
+          <w:szCs w:val="24"/>
+        </w:rPr>
+        <w:t>present members</w:t>
       </w:r>
       <w:r>
         <w:rPr>
@@ -1017,7 +1363,23 @@
           <w:sz w:val="24"/>
           <w:szCs w:val="24"/>
         </w:rPr>
-        <w:t xml:space="preserve"> If a tie occurs, the project mentor will be the tie breaker vote.</w:t>
+        <w:t xml:space="preserve"> If a tie occurs, the project mentor will be the </w:t>
+      </w:r>
+      <w:r>
+        <w:rPr>
+          <w:rFonts w:ascii="Arial Nova" w:hAnsi="Arial Nova"/>
+          <w:sz w:val="24"/>
+          <w:szCs w:val="24"/>
+        </w:rPr>
+        <w:t>tiebreaker</w:t>
+      </w:r>
+      <w:r>
+        <w:rPr>
+          <w:rFonts w:ascii="Arial Nova" w:hAnsi="Arial Nova"/>
+          <w:sz w:val="24"/>
+          <w:szCs w:val="24"/>
+        </w:rPr>
+        <w:t xml:space="preserve"> vote.</w:t>
       </w:r>
     </w:p>
     <w:p>
@@ -1053,11 +1415,116 @@
           <w:sz w:val="24"/>
           <w:szCs w:val="24"/>
         </w:rPr>
-        <w:t>All team members are expected to be courteous and professional at all times. All group members should bring any issues that need to be discussed to the group during the team meeting. We will start with an informal discussion with the problematic team member. If the issue continues, the team leader will bring the issue to the group during a team meeting for discussion. If the issue still continues, team will discuss issue with team mentor and CS Faculty Sponsor if needed.</w:t>
-      </w:r>
-    </w:p>
-    <w:p>
-      <w:pPr>
+        <w:t xml:space="preserve">All team members are expected to </w:t>
+      </w:r>
+      <w:r>
+        <w:rPr>
+          <w:rFonts w:ascii="Arial Nova" w:hAnsi="Arial Nova"/>
+          <w:sz w:val="24"/>
+          <w:szCs w:val="24"/>
+        </w:rPr>
+        <w:t>be always courteous</w:t>
+      </w:r>
+      <w:r>
+        <w:rPr>
+          <w:rFonts w:ascii="Arial Nova" w:hAnsi="Arial Nova"/>
+          <w:sz w:val="24"/>
+          <w:szCs w:val="24"/>
+        </w:rPr>
+        <w:t>, kind</w:t>
+      </w:r>
+      <w:r>
+        <w:rPr>
+          <w:rFonts w:ascii="Arial Nova" w:hAnsi="Arial Nova"/>
+          <w:sz w:val="24"/>
+          <w:szCs w:val="24"/>
+        </w:rPr>
+        <w:t>,</w:t>
+      </w:r>
+      <w:r>
+        <w:rPr>
+          <w:rFonts w:ascii="Arial Nova" w:hAnsi="Arial Nova"/>
+          <w:sz w:val="24"/>
+          <w:szCs w:val="24"/>
+        </w:rPr>
+        <w:t xml:space="preserve"> and professional</w:t>
+      </w:r>
+      <w:r>
+        <w:rPr>
+          <w:rFonts w:ascii="Arial Nova" w:hAnsi="Arial Nova"/>
+          <w:sz w:val="24"/>
+          <w:szCs w:val="24"/>
+        </w:rPr>
+        <w:t xml:space="preserve">. All group members should bring any issues that need to be discussed to the group during the team meeting. We will start with an informal discussion with the problematic team member. If the issue continues, the team leader will bring the issue to the group during a team meeting for discussion. If the issue </w:t>
+      </w:r>
+      <w:r>
+        <w:rPr>
+          <w:rFonts w:ascii="Arial Nova" w:hAnsi="Arial Nova"/>
+          <w:sz w:val="24"/>
+          <w:szCs w:val="24"/>
+        </w:rPr>
+        <w:t>persists</w:t>
+      </w:r>
+      <w:r>
+        <w:rPr>
+          <w:rFonts w:ascii="Arial Nova" w:hAnsi="Arial Nova"/>
+          <w:sz w:val="24"/>
+          <w:szCs w:val="24"/>
+        </w:rPr>
+        <w:t xml:space="preserve">, </w:t>
+      </w:r>
+      <w:r>
+        <w:rPr>
+          <w:rFonts w:ascii="Arial Nova" w:hAnsi="Arial Nova"/>
+          <w:sz w:val="24"/>
+          <w:szCs w:val="24"/>
+        </w:rPr>
+        <w:t xml:space="preserve">the </w:t>
+      </w:r>
+      <w:r>
+        <w:rPr>
+          <w:rFonts w:ascii="Arial Nova" w:hAnsi="Arial Nova"/>
+          <w:sz w:val="24"/>
+          <w:szCs w:val="24"/>
+        </w:rPr>
+        <w:t xml:space="preserve">team will discuss </w:t>
+      </w:r>
+      <w:r>
+        <w:rPr>
+          <w:rFonts w:ascii="Arial Nova" w:hAnsi="Arial Nova"/>
+          <w:sz w:val="24"/>
+          <w:szCs w:val="24"/>
+        </w:rPr>
+        <w:t xml:space="preserve">the </w:t>
+      </w:r>
+      <w:r>
+        <w:rPr>
+          <w:rFonts w:ascii="Arial Nova" w:hAnsi="Arial Nova"/>
+          <w:sz w:val="24"/>
+          <w:szCs w:val="24"/>
+        </w:rPr>
+        <w:t xml:space="preserve">issue with </w:t>
+      </w:r>
+      <w:r>
+        <w:rPr>
+          <w:rFonts w:ascii="Arial Nova" w:hAnsi="Arial Nova"/>
+          <w:sz w:val="24"/>
+          <w:szCs w:val="24"/>
+        </w:rPr>
+        <w:t>the team</w:t>
+      </w:r>
+      <w:r>
+        <w:rPr>
+          <w:rFonts w:ascii="Arial Nova" w:hAnsi="Arial Nova"/>
+          <w:sz w:val="24"/>
+          <w:szCs w:val="24"/>
+        </w:rPr>
+        <w:t xml:space="preserve"> mentor and CS Faculty Sponsor if needed.</w:t>
+      </w:r>
+    </w:p>
+    <w:p>
+      <w:pPr>
+        <w:jc w:val="right"/>
         <w:rPr>
           <w:rFonts w:ascii="Arial Nova" w:hAnsi="Arial Nova"/>
           <w:sz w:val="24"/>
@@ -1111,7 +1578,87 @@
           <w:sz w:val="24"/>
           <w:szCs w:val="24"/>
         </w:rPr>
-        <w:t>We will utilize GitHub for our version control. We have created a GitHub organization with three separate repositories: Team Website, Project Deliverables, and the code repository. Commits directly to main are permitted for the team website and deliverables repository, but changes to the code repository must be made in a separate branch and merged into main using a pull request. Pull Requests must be approved by at least one other team member, but two is preferred. If only one person is reviewing a PR into main, that person must be a release manager</w:t>
+        <w:t xml:space="preserve">We will utilize GitHub for our version control. We have created a GitHub organization with three separate repositories: Team Website, Project Deliverables, and the </w:t>
+      </w:r>
+      <w:r>
+        <w:rPr>
+          <w:rFonts w:ascii="Arial Nova" w:hAnsi="Arial Nova"/>
+          <w:sz w:val="24"/>
+          <w:szCs w:val="24"/>
+        </w:rPr>
+        <w:t>Source C</w:t>
+      </w:r>
+      <w:r>
+        <w:rPr>
+          <w:rFonts w:ascii="Arial Nova" w:hAnsi="Arial Nova"/>
+          <w:sz w:val="24"/>
+          <w:szCs w:val="24"/>
+        </w:rPr>
+        <w:t xml:space="preserve">ode </w:t>
+      </w:r>
+      <w:r>
+        <w:rPr>
+          <w:rFonts w:ascii="Arial Nova" w:hAnsi="Arial Nova"/>
+          <w:sz w:val="24"/>
+          <w:szCs w:val="24"/>
+        </w:rPr>
+        <w:t>R</w:t>
+      </w:r>
+      <w:r>
+        <w:rPr>
+          <w:rFonts w:ascii="Arial Nova" w:hAnsi="Arial Nova"/>
+          <w:sz w:val="24"/>
+          <w:szCs w:val="24"/>
+        </w:rPr>
+        <w:t xml:space="preserve">epository. Commits directly to </w:t>
+      </w:r>
+      <w:r>
+        <w:rPr>
+          <w:rFonts w:ascii="Arial Nova" w:hAnsi="Arial Nova"/>
+          <w:sz w:val="24"/>
+          <w:szCs w:val="24"/>
+        </w:rPr>
+        <w:t xml:space="preserve">the </w:t>
+      </w:r>
+      <w:r>
+        <w:rPr>
+          <w:rFonts w:ascii="Arial Nova" w:hAnsi="Arial Nova"/>
+          <w:sz w:val="24"/>
+          <w:szCs w:val="24"/>
+        </w:rPr>
+        <w:t xml:space="preserve">main are permitted for the team website and deliverables repository, but changes to the code repository must be made in a separate branch and merged into </w:t>
+      </w:r>
+      <w:r>
+        <w:rPr>
+          <w:rFonts w:ascii="Arial Nova" w:hAnsi="Arial Nova"/>
+          <w:sz w:val="24"/>
+          <w:szCs w:val="24"/>
+        </w:rPr>
+        <w:t xml:space="preserve">the </w:t>
+      </w:r>
+      <w:r>
+        <w:rPr>
+          <w:rFonts w:ascii="Arial Nova" w:hAnsi="Arial Nova"/>
+          <w:sz w:val="24"/>
+          <w:szCs w:val="24"/>
+        </w:rPr>
+        <w:t xml:space="preserve">main using a pull request. Pull Requests must be approved by at least one other team member, but two </w:t>
+      </w:r>
+      <w:r>
+        <w:rPr>
+          <w:rFonts w:ascii="Arial Nova" w:hAnsi="Arial Nova"/>
+          <w:sz w:val="24"/>
+          <w:szCs w:val="24"/>
+        </w:rPr>
+        <w:t>are</w:t>
+      </w:r>
+      <w:r>
+        <w:rPr>
+          <w:rFonts w:ascii="Arial Nova" w:hAnsi="Arial Nova"/>
+          <w:sz w:val="24"/>
+          <w:szCs w:val="24"/>
+        </w:rPr>
+        <w:t xml:space="preserve"> preferred. If only one person is reviewing a PR into main, that person must be a release manager</w:t>
       </w:r>
       <w:r>
         <w:rPr>
@@ -1143,7 +1690,7 @@
           <w:sz w:val="24"/>
           <w:szCs w:val="24"/>
         </w:rPr>
-        <w:t xml:space="preserve"> Team members are not permitted to review their own pull requests.</w:t>
+        <w:t xml:space="preserve"> Team members are not permitted to review their pull requests.</w:t>
       </w:r>
     </w:p>
     <w:p>
@@ -1221,6 +1768,7 @@
           <w:sz w:val="24"/>
           <w:szCs w:val="24"/>
         </w:rPr>
+        <w:lastRenderedPageBreak/>
         <w:t>Word Processing &amp; Presentation:</w:t>
       </w:r>
       <w:r>
@@ -1255,7 +1803,23 @@
           <w:sz w:val="24"/>
           <w:szCs w:val="24"/>
         </w:rPr>
-        <w:t xml:space="preserve"> and we are all familiar with it’s usage. We will be using Canva or Gimp for any graphic design needs.</w:t>
+        <w:t xml:space="preserve"> and we are all familiar with </w:t>
+      </w:r>
+      <w:r>
+        <w:rPr>
+          <w:rFonts w:ascii="Arial Nova" w:hAnsi="Arial Nova"/>
+          <w:sz w:val="24"/>
+          <w:szCs w:val="24"/>
+        </w:rPr>
+        <w:t>its</w:t>
+      </w:r>
+      <w:r>
+        <w:rPr>
+          <w:rFonts w:ascii="Arial Nova" w:hAnsi="Arial Nova"/>
+          <w:sz w:val="24"/>
+          <w:szCs w:val="24"/>
+        </w:rPr>
+        <w:t xml:space="preserve"> usage. We will be using Canva or Gimp for any graphic design needs.</w:t>
       </w:r>
     </w:p>
     <w:p>
@@ -1309,12 +1873,11 @@
           <w:sz w:val="28"/>
           <w:szCs w:val="28"/>
         </w:rPr>
-        <w:lastRenderedPageBreak/>
         <w:t>Team Self Review</w:t>
       </w:r>
     </w:p>
     <w:sectPr>
-      <w:headerReference w:type="default" r:id="rId6"/>
+      <w:headerReference w:type="default" r:id="rId7"/>
       <w:pgSz w:w="12240" w:h="15840"/>
       <w:pgMar w:top="1440" w:right="1440" w:bottom="1440" w:left="1440" w:header="720" w:footer="720" w:gutter="0"/>
       <w:cols w:space="720"/>
@@ -1956,7 +2519,6 @@
   <w:style w:type="character" w:default="1" w:styleId="DefaultParagraphFont">
     <w:name w:val="Default Paragraph Font"/>
     <w:uiPriority w:val="1"/>
-    <w:semiHidden/>
     <w:unhideWhenUsed/>
   </w:style>
   <w:style w:type="table" w:default="1" w:styleId="TableNormal">
@@ -2339,4 +2901,16 @@
     </a:ext>
   </a:extLst>
 </a:theme>
+</file>
+
+<file path=customXml/item1.xml><?xml version="1.0" encoding="utf-8"?>
+<b:Sources xmlns:b="http://schemas.openxmlformats.org/officeDocument/2006/bibliography" xmlns="http://schemas.openxmlformats.org/officeDocument/2006/bibliography" SelectedStyle="\APASixthEditionOfficeOnline.xsl" StyleName="APA" Version="6"/>
+</file>
+
+<file path=customXml/itemProps1.xml><?xml version="1.0" encoding="utf-8"?>
+<ds:datastoreItem xmlns:ds="http://schemas.openxmlformats.org/officeDocument/2006/customXml" ds:itemID="{1C07489F-4A6D-432F-B65F-04F5B8E82F9A}">
+  <ds:schemaRefs>
+    <ds:schemaRef ds:uri="http://schemas.openxmlformats.org/officeDocument/2006/bibliography"/>
+  </ds:schemaRefs>
+</ds:datastoreItem>
 </file>
</xml_diff>